<commit_message>
Mike made edits to the CV UC and added a markdown version
</commit_message>
<xml_diff>
--- a/docs/UC_CV_3ElectrodeCell.docx
+++ b/docs/UC_CV_3ElectrodeCell.docx
@@ -1,135 +1,365 @@
 
 <file path=word/document.xml><?xml version="1.0" encoding="utf-8"?>
-<w:document xmlns:wpc="http://schemas.microsoft.com/office/word/2010/wordprocessingCanvas" xmlns:cx="http://schemas.microsoft.com/office/drawing/2014/chartex" xmlns:cx1="http://schemas.microsoft.com/office/drawing/2015/9/8/chartex" xmlns:cx2="http://schemas.microsoft.com/office/drawing/2015/10/21/chartex" xmlns:cx3="http://schemas.microsoft.com/office/drawing/2016/5/9/chartex" xmlns:cx4="http://schemas.microsoft.com/office/drawing/2016/5/10/chartex" xmlns:cx5="http://schemas.microsoft.com/office/drawing/2016/5/11/chartex" xmlns:cx6="http://schemas.microsoft.com/office/drawing/2016/5/12/chartex" xmlns:cx7="http://schemas.microsoft.com/office/drawing/2016/5/13/chartex" xmlns:cx8="http://schemas.microsoft.com/office/drawing/2016/5/14/chartex" xmlns:mc="http://schemas.openxmlformats.org/markup-compatibility/2006" xmlns:aink="http://schemas.microsoft.com/office/drawing/2016/ink" xmlns:am3d="http://schemas.microsoft.com/office/drawing/2017/model3d" xmlns:o="urn:schemas-microsoft-com:office:office" xmlns:r="http://schemas.openxmlformats.org/officeDocument/2006/relationships" xmlns:m="http://schemas.openxmlformats.org/officeDocument/2006/math" xmlns:v="urn:schemas-microsoft-com:vml" xmlns:wp14="http://schemas.microsoft.com/office/word/2010/wordprocessingDrawing" xmlns:wp="http://schemas.openxmlformats.org/drawingml/2006/wordprocessingDrawing" xmlns:w10="urn:schemas-microsoft-com:office:word" xmlns:w="http://schemas.openxmlformats.org/wordprocessingml/2006/main" xmlns:w14="http://schemas.microsoft.com/office/word/2010/wordml" xmlns:w15="http://schemas.microsoft.com/office/word/2012/wordml" xmlns:w16cid="http://schemas.microsoft.com/office/word/2016/wordml/cid" xmlns:w16se="http://schemas.microsoft.com/office/word/2015/wordml/symex" xmlns:wpg="http://schemas.microsoft.com/office/word/2010/wordprocessingGroup" xmlns:wpi="http://schemas.microsoft.com/office/word/2010/wordprocessingInk" xmlns:wne="http://schemas.microsoft.com/office/word/2006/wordml" xmlns:wps="http://schemas.microsoft.com/office/word/2010/wordprocessingShape" mc:Ignorable="w14 w15 w16se w16cid wp14">
+<w:document xmlns:wpc="http://schemas.microsoft.com/office/word/2010/wordprocessingCanvas" xmlns:cx="http://schemas.microsoft.com/office/drawing/2014/chartex" xmlns:cx1="http://schemas.microsoft.com/office/drawing/2015/9/8/chartex" xmlns:mc="http://schemas.openxmlformats.org/markup-compatibility/2006" xmlns:o="urn:schemas-microsoft-com:office:office" xmlns:r="http://schemas.openxmlformats.org/officeDocument/2006/relationships" xmlns:m="http://schemas.openxmlformats.org/officeDocument/2006/math" xmlns:v="urn:schemas-microsoft-com:vml" xmlns:wp14="http://schemas.microsoft.com/office/word/2010/wordprocessingDrawing" xmlns:wp="http://schemas.openxmlformats.org/drawingml/2006/wordprocessingDrawing" xmlns:w10="urn:schemas-microsoft-com:office:word" xmlns:w="http://schemas.openxmlformats.org/wordprocessingml/2006/main" xmlns:w14="http://schemas.microsoft.com/office/word/2010/wordml" xmlns:w15="http://schemas.microsoft.com/office/word/2012/wordml" xmlns:w16se="http://schemas.microsoft.com/office/word/2015/wordml/symex" xmlns:wpg="http://schemas.microsoft.com/office/word/2010/wordprocessingGroup" xmlns:wpi="http://schemas.microsoft.com/office/word/2010/wordprocessingInk" xmlns:wne="http://schemas.microsoft.com/office/word/2006/wordml" xmlns:wps="http://schemas.microsoft.com/office/word/2010/wordprocessingShape" mc:Ignorable="w14 w15 w16se wp14">
   <w:body>
     <w:p>
       <w:r>
-        <w:t xml:space="preserve">Use Case – cyclic voltammetry experiment for three electrode </w:t>
-      </w:r>
-      <w:proofErr w:type="gramStart"/>
-      <w:r>
-        <w:t>cell</w:t>
-      </w:r>
-      <w:proofErr w:type="gramEnd"/>
-    </w:p>
-    <w:p/>
-    <w:p>
-      <w:r>
-        <w:t xml:space="preserve">Input Initial Potential (V vs. </w:t>
+        <w:t>Use Case – cyclic voltammetry experiment for three electrode cell</w:t>
+      </w:r>
+    </w:p>
+    <w:p>
+      <w:r>
+        <w:rPr>
+          <w:b/>
+        </w:rPr>
+        <w:t>Intended User:</w:t>
+      </w:r>
+      <w:r>
+        <w:t xml:space="preserve"> Undergraduate Researcher at a University in Africa with Introductory Knowledge of Electrochemistry and Cyclic Voltammetry</w:t>
+      </w:r>
+      <w:r>
+        <w:t xml:space="preserve">. The instructions in this UC assume that the </w:t>
+      </w:r>
+    </w:p>
+    <w:p>
+      <w:r>
+        <w:t>Experimental Setup:</w:t>
+      </w:r>
+    </w:p>
+    <w:p>
+      <w:r>
+        <w:t>The UC I initially had in mind was for a student that already had a 3-electrode testing cell set up, and they just need instructions for setting up the code. For now, these steps are left out, but I have added some details in the Intended User section above.</w:t>
+      </w:r>
+    </w:p>
+    <w:p>
+      <w:r>
+        <w:t>Program Setup:</w:t>
+      </w:r>
+    </w:p>
+    <w:p>
+      <w:pPr>
+        <w:pStyle w:val="ListParagraph"/>
+        <w:numPr>
+          <w:ilvl w:val="0"/>
+          <w:numId w:val="1"/>
+        </w:numPr>
+      </w:pPr>
+      <w:r>
+        <w:t>User</w:t>
+      </w:r>
+      <w:r>
+        <w:t xml:space="preserve"> i</w:t>
+      </w:r>
+      <w:r>
+        <w:t>np</w:t>
+      </w:r>
+      <w:r>
+        <w:t>uts Initial Potential (V vs. open circuit voltage (</w:t>
       </w:r>
       <w:proofErr w:type="spellStart"/>
       <w:r>
+        <w:t>E</w:t>
+      </w:r>
+      <w:r>
+        <w:rPr>
+          <w:vertAlign w:val="subscript"/>
+        </w:rPr>
+        <w:t>ocv</w:t>
+      </w:r>
+      <w:proofErr w:type="spellEnd"/>
+      <w:r>
+        <w:t>)</w:t>
+      </w:r>
+    </w:p>
+    <w:p>
+      <w:pPr>
+        <w:pStyle w:val="ListParagraph"/>
+        <w:numPr>
+          <w:ilvl w:val="0"/>
+          <w:numId w:val="1"/>
+        </w:numPr>
+      </w:pPr>
+      <w:r>
+        <w:t>User</w:t>
+      </w:r>
+      <w:r>
+        <w:t xml:space="preserve"> inputs</w:t>
+      </w:r>
+      <w:r>
+        <w:t xml:space="preserve"> </w:t>
+      </w:r>
+      <w:r>
+        <w:t>first turnover potential (V vs. Ref)</w:t>
+      </w:r>
+    </w:p>
+    <w:p>
+      <w:pPr>
+        <w:pStyle w:val="ListParagraph"/>
+        <w:numPr>
+          <w:ilvl w:val="0"/>
+          <w:numId w:val="1"/>
+        </w:numPr>
+      </w:pPr>
+      <w:r>
+        <w:t>User</w:t>
+      </w:r>
+      <w:r>
+        <w:t xml:space="preserve"> inputs</w:t>
+      </w:r>
+      <w:r>
+        <w:t xml:space="preserve"> </w:t>
+      </w:r>
+      <w:r>
+        <w:t>second turnover potential (V)</w:t>
+      </w:r>
+    </w:p>
+    <w:p>
+      <w:pPr>
+        <w:pStyle w:val="ListParagraph"/>
+        <w:numPr>
+          <w:ilvl w:val="0"/>
+          <w:numId w:val="1"/>
+        </w:numPr>
+      </w:pPr>
+      <w:r>
+        <w:t>User</w:t>
+      </w:r>
+      <w:r>
+        <w:t xml:space="preserve"> inputs</w:t>
+      </w:r>
+      <w:r>
+        <w:t xml:space="preserve"> </w:t>
+      </w:r>
+      <w:r>
+        <w:t>sweep rate (mV/s)</w:t>
+      </w:r>
+    </w:p>
+    <w:p>
+      <w:pPr>
+        <w:pStyle w:val="ListParagraph"/>
+        <w:numPr>
+          <w:ilvl w:val="0"/>
+          <w:numId w:val="1"/>
+        </w:numPr>
+      </w:pPr>
+      <w:r>
+        <w:t>User</w:t>
+      </w:r>
+      <w:r>
+        <w:t xml:space="preserve"> inputs </w:t>
+      </w:r>
+      <w:r>
+        <w:t xml:space="preserve">number </w:t>
+      </w:r>
+      <w:r>
+        <w:t>of times the cycle should repeat</w:t>
+      </w:r>
+    </w:p>
+    <w:p>
+      <w:pPr>
+        <w:pStyle w:val="ListParagraph"/>
+        <w:numPr>
+          <w:ilvl w:val="0"/>
+          <w:numId w:val="1"/>
+        </w:numPr>
+      </w:pPr>
+      <w:r>
+        <w:t>User</w:t>
+      </w:r>
+      <w:r>
+        <w:t xml:space="preserve"> inputs</w:t>
+      </w:r>
+      <w:r>
+        <w:t xml:space="preserve"> </w:t>
+      </w:r>
+      <w:r>
+        <w:t xml:space="preserve">final potential (typically 0 V vs. </w:t>
+      </w:r>
+      <w:proofErr w:type="spellStart"/>
+      <w:r>
         <w:t>Eocv</w:t>
       </w:r>
       <w:proofErr w:type="spellEnd"/>
       <w:r>
-        <w:t>)</w:t>
-      </w:r>
-    </w:p>
-    <w:p>
-      <w:r>
-        <w:t>Input first turnover potential (V vs. Ref)</w:t>
-      </w:r>
-    </w:p>
-    <w:p>
-      <w:r>
-        <w:t>Input second turnover potential (V)</w:t>
-      </w:r>
-    </w:p>
-    <w:p>
-      <w:r>
-        <w:t>Input sweep rate (mV/s)</w:t>
-      </w:r>
-    </w:p>
-    <w:p>
-      <w:r>
-        <w:t xml:space="preserve">Input number </w:t>
-      </w:r>
-      <w:r>
-        <w:t>of times the cycle should repeat</w:t>
-      </w:r>
-    </w:p>
-    <w:p>
-      <w:r>
-        <w:t xml:space="preserve">define final potential (typically 0 V vs. </w:t>
-      </w:r>
-      <w:proofErr w:type="spellStart"/>
-      <w:r>
-        <w:t>Eocv</w:t>
-      </w:r>
-      <w:proofErr w:type="spellEnd"/>
-      <w:r>
         <w:t xml:space="preserve"> same as initial potential)</w:t>
       </w:r>
     </w:p>
     <w:p>
-      <w:r>
-        <w:t>Select potential window (auto turn off if potential exits this range)</w:t>
-      </w:r>
-    </w:p>
-    <w:p>
-      <w:r>
-        <w:t>Start scanning voltage from initial potential to first turnover potential</w:t>
-      </w:r>
-      <w:r>
-        <w:t xml:space="preserve"> while measuring output current (would be nice if I could have a command that would continue to reach current until the scan is stopped)</w:t>
-      </w:r>
-    </w:p>
-    <w:p>
-      <w:r>
-        <w:t>Once first turnover potential is reached, scan from first turnover potential to second turnover potential</w:t>
-      </w:r>
-    </w:p>
-    <w:p>
-      <w:r>
-        <w:t xml:space="preserve">Once the second turnover potential is reached, create a loop with a set </w:t>
-      </w:r>
-      <w:proofErr w:type="gramStart"/>
-      <w:r>
-        <w:t>number</w:t>
-      </w:r>
-      <w:proofErr w:type="gramEnd"/>
-      <w:r>
-        <w:t xml:space="preserve"> cycles equal to the defined number of times the cycle should repeat with the following instructions</w:t>
-      </w:r>
-    </w:p>
-    <w:p>
+      <w:pPr>
+        <w:pStyle w:val="ListParagraph"/>
+        <w:numPr>
+          <w:ilvl w:val="0"/>
+          <w:numId w:val="1"/>
+        </w:numPr>
+      </w:pPr>
+      <w:r>
+        <w:t>Select potential window (</w:t>
+      </w:r>
+      <w:r>
+        <w:t xml:space="preserve">the program will </w:t>
+      </w:r>
+      <w:r>
+        <w:t>auto</w:t>
+      </w:r>
+      <w:r>
+        <w:t>matically</w:t>
+      </w:r>
+      <w:r>
+        <w:t xml:space="preserve"> turn off if potential exits this range)</w:t>
+      </w:r>
+    </w:p>
+    <w:p>
+      <w:pPr>
+        <w:pStyle w:val="ListParagraph"/>
+        <w:numPr>
+          <w:ilvl w:val="0"/>
+          <w:numId w:val="1"/>
+        </w:numPr>
+      </w:pPr>
+      <w:r>
+        <w:t>User</w:t>
+      </w:r>
+      <w:r>
+        <w:t xml:space="preserve"> clicks the start button (The potential begins to </w:t>
+      </w:r>
+      <w:r>
+        <w:t>scan</w:t>
+      </w:r>
+      <w:r>
+        <w:t xml:space="preserve"> </w:t>
+      </w:r>
+      <w:r>
+        <w:t>from initial potential to first turnover potential</w:t>
+      </w:r>
+      <w:r>
+        <w:t xml:space="preserve"> while measuring output current)</w:t>
+      </w:r>
+    </w:p>
+    <w:p>
+      <w:pPr>
+        <w:pStyle w:val="ListParagraph"/>
+        <w:numPr>
+          <w:ilvl w:val="0"/>
+          <w:numId w:val="1"/>
+        </w:numPr>
+      </w:pPr>
+      <w:r>
+        <w:t xml:space="preserve">Once first turnover potential is reached, </w:t>
+      </w:r>
+      <w:r>
+        <w:t xml:space="preserve">the code automatically </w:t>
+      </w:r>
+      <w:r>
+        <w:t>scan</w:t>
+      </w:r>
+      <w:r>
+        <w:t>s the potential</w:t>
+      </w:r>
+      <w:r>
+        <w:t xml:space="preserve"> from first turnover potential to second turnover potential</w:t>
+      </w:r>
+    </w:p>
+    <w:p>
+      <w:pPr>
+        <w:pStyle w:val="ListParagraph"/>
+        <w:numPr>
+          <w:ilvl w:val="0"/>
+          <w:numId w:val="1"/>
+        </w:numPr>
+      </w:pPr>
+      <w:r>
+        <w:t xml:space="preserve">Once the second turnover potential is reached, </w:t>
+      </w:r>
+      <w:r>
+        <w:t>the code will control the potential to sweep from second turnover potential to first turnover potential, and from first turnover potential to second turnover potential again (this is one complete cycle, and this will continue for the number of cycles defined by User.</w:t>
+      </w:r>
+    </w:p>
+    <w:p>
+      <w:pPr>
+        <w:pStyle w:val="ListParagraph"/>
+        <w:numPr>
+          <w:ilvl w:val="0"/>
+          <w:numId w:val="1"/>
+        </w:numPr>
+      </w:pPr>
       <w:r>
         <w:t>sweep to first turnover potential</w:t>
-      </w:r>
-    </w:p>
-    <w:p>
-      <w:r>
-        <w:t>Once first turnover potential is reached, sweep potential to second turnover potential</w:t>
-      </w:r>
-    </w:p>
-    <w:p>
-      <w:r>
-        <w:t>end loop</w:t>
-      </w:r>
-    </w:p>
-    <w:p>
-      <w:r>
-        <w:t>Once each repeat cycle is complete, sweep to the final potential</w:t>
-      </w:r>
-    </w:p>
-    <w:p>
-      <w:r>
-        <w:t>Stop applying a potential and stop measuring current</w:t>
-      </w:r>
-    </w:p>
-    <w:p>
-      <w:r>
-        <w:t>Plot Current (mA) vs. Potential (V vs. Ref)</w:t>
-      </w:r>
-    </w:p>
-    <w:p/>
-    <w:p>
-      <w:r>
-        <w:t>Note: need to export potential and current data to a spreadsheet that will automatically save either during the scanning process or that will be exported after the scan is complete.</w:t>
       </w:r>
       <w:bookmarkStart w:id="0" w:name="_GoBack"/>
       <w:bookmarkEnd w:id="0"/>
+    </w:p>
+    <w:p>
+      <w:pPr>
+        <w:pStyle w:val="ListParagraph"/>
+        <w:numPr>
+          <w:ilvl w:val="0"/>
+          <w:numId w:val="1"/>
+        </w:numPr>
+      </w:pPr>
+      <w:r>
+        <w:t>Once first turnover potential is reached, sweep potential to second turnover potential</w:t>
+      </w:r>
+    </w:p>
+    <w:p>
+      <w:pPr>
+        <w:pStyle w:val="ListParagraph"/>
+        <w:numPr>
+          <w:ilvl w:val="0"/>
+          <w:numId w:val="1"/>
+        </w:numPr>
+      </w:pPr>
+      <w:r>
+        <w:t>end loop</w:t>
+      </w:r>
+    </w:p>
+    <w:p>
+      <w:pPr>
+        <w:pStyle w:val="ListParagraph"/>
+        <w:numPr>
+          <w:ilvl w:val="0"/>
+          <w:numId w:val="1"/>
+        </w:numPr>
+      </w:pPr>
+      <w:r>
+        <w:t>Once each repeat cycle is complete, sweep to the final potential</w:t>
+      </w:r>
+    </w:p>
+    <w:p>
+      <w:pPr>
+        <w:pStyle w:val="ListParagraph"/>
+        <w:numPr>
+          <w:ilvl w:val="0"/>
+          <w:numId w:val="1"/>
+        </w:numPr>
+      </w:pPr>
+      <w:r>
+        <w:t>Stop applying a potential and stop measuring current</w:t>
+      </w:r>
+    </w:p>
+    <w:p>
+      <w:pPr>
+        <w:pStyle w:val="ListParagraph"/>
+        <w:numPr>
+          <w:ilvl w:val="0"/>
+          <w:numId w:val="1"/>
+        </w:numPr>
+      </w:pPr>
+      <w:r>
+        <w:t>Plot Current (mA) vs. Potential (V vs. Ref)</w:t>
+      </w:r>
+    </w:p>
+    <w:p/>
+    <w:p>
+      <w:pPr>
+        <w:pStyle w:val="ListParagraph"/>
+        <w:numPr>
+          <w:ilvl w:val="0"/>
+          <w:numId w:val="1"/>
+        </w:numPr>
+      </w:pPr>
+      <w:r>
+        <w:t>Note: need to export potential and current data to a spreadsheet that will automatically save either during the scanning process or that will be exported after the scan is complete.</w:t>
+      </w:r>
     </w:p>
     <w:sectPr>
       <w:pgSz w:w="12240" w:h="15840"/>
@@ -141,8 +371,102 @@
 </w:document>
 </file>
 
+<file path=word/numbering.xml><?xml version="1.0" encoding="utf-8"?>
+<w:numbering xmlns:wpc="http://schemas.microsoft.com/office/word/2010/wordprocessingCanvas" xmlns:cx="http://schemas.microsoft.com/office/drawing/2014/chartex" xmlns:cx1="http://schemas.microsoft.com/office/drawing/2015/9/8/chartex" xmlns:mc="http://schemas.openxmlformats.org/markup-compatibility/2006" xmlns:o="urn:schemas-microsoft-com:office:office" xmlns:r="http://schemas.openxmlformats.org/officeDocument/2006/relationships" xmlns:m="http://schemas.openxmlformats.org/officeDocument/2006/math" xmlns:v="urn:schemas-microsoft-com:vml" xmlns:wp14="http://schemas.microsoft.com/office/word/2010/wordprocessingDrawing" xmlns:wp="http://schemas.openxmlformats.org/drawingml/2006/wordprocessingDrawing" xmlns:w10="urn:schemas-microsoft-com:office:word" xmlns:w="http://schemas.openxmlformats.org/wordprocessingml/2006/main" xmlns:w14="http://schemas.microsoft.com/office/word/2010/wordml" xmlns:w15="http://schemas.microsoft.com/office/word/2012/wordml" xmlns:w16se="http://schemas.microsoft.com/office/word/2015/wordml/symex" xmlns:wpg="http://schemas.microsoft.com/office/word/2010/wordprocessingGroup" xmlns:wpi="http://schemas.microsoft.com/office/word/2010/wordprocessingInk" xmlns:wne="http://schemas.microsoft.com/office/word/2006/wordml" xmlns:wps="http://schemas.microsoft.com/office/word/2010/wordprocessingShape" mc:Ignorable="w14 w15 w16se wp14">
+  <w:abstractNum w:abstractNumId="0" w15:restartNumberingAfterBreak="0">
+    <w:nsid w:val="20050B4B"/>
+    <w:multiLevelType w:val="hybridMultilevel"/>
+    <w:tmpl w:val="D4AC82B0"/>
+    <w:lvl w:ilvl="0" w:tplc="0409000F">
+      <w:start w:val="1"/>
+      <w:numFmt w:val="decimal"/>
+      <w:lvlText w:val="%1."/>
+      <w:lvlJc w:val="left"/>
+      <w:pPr>
+        <w:ind w:left="720" w:hanging="360"/>
+      </w:pPr>
+    </w:lvl>
+    <w:lvl w:ilvl="1" w:tplc="04090019" w:tentative="1">
+      <w:start w:val="1"/>
+      <w:numFmt w:val="lowerLetter"/>
+      <w:lvlText w:val="%2."/>
+      <w:lvlJc w:val="left"/>
+      <w:pPr>
+        <w:ind w:left="1440" w:hanging="360"/>
+      </w:pPr>
+    </w:lvl>
+    <w:lvl w:ilvl="2" w:tplc="0409001B" w:tentative="1">
+      <w:start w:val="1"/>
+      <w:numFmt w:val="lowerRoman"/>
+      <w:lvlText w:val="%3."/>
+      <w:lvlJc w:val="right"/>
+      <w:pPr>
+        <w:ind w:left="2160" w:hanging="180"/>
+      </w:pPr>
+    </w:lvl>
+    <w:lvl w:ilvl="3" w:tplc="0409000F" w:tentative="1">
+      <w:start w:val="1"/>
+      <w:numFmt w:val="decimal"/>
+      <w:lvlText w:val="%4."/>
+      <w:lvlJc w:val="left"/>
+      <w:pPr>
+        <w:ind w:left="2880" w:hanging="360"/>
+      </w:pPr>
+    </w:lvl>
+    <w:lvl w:ilvl="4" w:tplc="04090019" w:tentative="1">
+      <w:start w:val="1"/>
+      <w:numFmt w:val="lowerLetter"/>
+      <w:lvlText w:val="%5."/>
+      <w:lvlJc w:val="left"/>
+      <w:pPr>
+        <w:ind w:left="3600" w:hanging="360"/>
+      </w:pPr>
+    </w:lvl>
+    <w:lvl w:ilvl="5" w:tplc="0409001B" w:tentative="1">
+      <w:start w:val="1"/>
+      <w:numFmt w:val="lowerRoman"/>
+      <w:lvlText w:val="%6."/>
+      <w:lvlJc w:val="right"/>
+      <w:pPr>
+        <w:ind w:left="4320" w:hanging="180"/>
+      </w:pPr>
+    </w:lvl>
+    <w:lvl w:ilvl="6" w:tplc="0409000F" w:tentative="1">
+      <w:start w:val="1"/>
+      <w:numFmt w:val="decimal"/>
+      <w:lvlText w:val="%7."/>
+      <w:lvlJc w:val="left"/>
+      <w:pPr>
+        <w:ind w:left="5040" w:hanging="360"/>
+      </w:pPr>
+    </w:lvl>
+    <w:lvl w:ilvl="7" w:tplc="04090019" w:tentative="1">
+      <w:start w:val="1"/>
+      <w:numFmt w:val="lowerLetter"/>
+      <w:lvlText w:val="%8."/>
+      <w:lvlJc w:val="left"/>
+      <w:pPr>
+        <w:ind w:left="5760" w:hanging="360"/>
+      </w:pPr>
+    </w:lvl>
+    <w:lvl w:ilvl="8" w:tplc="0409001B" w:tentative="1">
+      <w:start w:val="1"/>
+      <w:numFmt w:val="lowerRoman"/>
+      <w:lvlText w:val="%9."/>
+      <w:lvlJc w:val="right"/>
+      <w:pPr>
+        <w:ind w:left="6480" w:hanging="180"/>
+      </w:pPr>
+    </w:lvl>
+  </w:abstractNum>
+  <w:num w:numId="1">
+    <w:abstractNumId w:val="0"/>
+  </w:num>
+</w:numbering>
+</file>
+
 <file path=word/styles.xml><?xml version="1.0" encoding="utf-8"?>
-<w:styles xmlns:mc="http://schemas.openxmlformats.org/markup-compatibility/2006" xmlns:r="http://schemas.openxmlformats.org/officeDocument/2006/relationships" xmlns:w="http://schemas.openxmlformats.org/wordprocessingml/2006/main" xmlns:w14="http://schemas.microsoft.com/office/word/2010/wordml" xmlns:w15="http://schemas.microsoft.com/office/word/2012/wordml" xmlns:w16cid="http://schemas.microsoft.com/office/word/2016/wordml/cid" xmlns:w16se="http://schemas.microsoft.com/office/word/2015/wordml/symex" mc:Ignorable="w14 w15 w16se w16cid">
+<w:styles xmlns:mc="http://schemas.openxmlformats.org/markup-compatibility/2006" xmlns:r="http://schemas.openxmlformats.org/officeDocument/2006/relationships" xmlns:w="http://schemas.openxmlformats.org/wordprocessingml/2006/main" xmlns:w14="http://schemas.microsoft.com/office/word/2010/wordml" xmlns:w15="http://schemas.microsoft.com/office/word/2012/wordml" xmlns:w16se="http://schemas.microsoft.com/office/word/2015/wordml/symex" mc:Ignorable="w14 w15 w16se">
   <w:docDefaults>
     <w:rPrDefault>
       <w:rPr>
@@ -158,7 +482,7 @@
       </w:pPr>
     </w:pPrDefault>
   </w:docDefaults>
-  <w:latentStyles w:defLockedState="0" w:defUIPriority="99" w:defSemiHidden="0" w:defUnhideWhenUsed="0" w:defQFormat="0" w:count="375">
+  <w:latentStyles w:defLockedState="0" w:defUIPriority="99" w:defSemiHidden="0" w:defUnhideWhenUsed="0" w:defQFormat="0" w:count="371">
     <w:lsdException w:name="Normal" w:uiPriority="0" w:qFormat="1"/>
     <w:lsdException w:name="heading 1" w:uiPriority="9" w:qFormat="1"/>
     <w:lsdException w:name="heading 2" w:semiHidden="1" w:uiPriority="9" w:unhideWhenUsed="1" w:qFormat="1"/>
@@ -530,10 +854,6 @@
     <w:lsdException w:name="List Table 5 Dark Accent 6" w:uiPriority="50"/>
     <w:lsdException w:name="List Table 6 Colorful Accent 6" w:uiPriority="51"/>
     <w:lsdException w:name="List Table 7 Colorful Accent 6" w:uiPriority="52"/>
-    <w:lsdException w:name="Mention" w:semiHidden="1" w:unhideWhenUsed="1"/>
-    <w:lsdException w:name="Smart Hyperlink" w:semiHidden="1" w:unhideWhenUsed="1"/>
-    <w:lsdException w:name="Hashtag" w:semiHidden="1" w:unhideWhenUsed="1"/>
-    <w:lsdException w:name="Unresolved Mention" w:semiHidden="1" w:unhideWhenUsed="1"/>
   </w:latentStyles>
   <w:style w:type="paragraph" w:default="1" w:styleId="Normal">
     <w:name w:val="Normal"/>
@@ -565,6 +885,17 @@
     <w:uiPriority w:val="99"/>
     <w:semiHidden/>
     <w:unhideWhenUsed/>
+  </w:style>
+  <w:style w:type="paragraph" w:styleId="ListParagraph">
+    <w:name w:val="List Paragraph"/>
+    <w:basedOn w:val="Normal"/>
+    <w:uiPriority w:val="34"/>
+    <w:qFormat/>
+    <w:rsid w:val="009E03B4"/>
+    <w:pPr>
+      <w:ind w:left="720"/>
+      <w:contextualSpacing/>
+    </w:pPr>
   </w:style>
 </w:styles>
 </file>

</xml_diff>